<commit_message>
Several integrations for creating the model.
</commit_message>
<xml_diff>
--- a/Assignment 1 report.docx
+++ b/Assignment 1 report.docx
@@ -829,7 +829,19 @@
         <w:rPr>
           <w:lang w:val="en-US"/>
         </w:rPr>
-        <w:t xml:space="preserve">or making the training faster and having higher performances, we discovered that was important to </w:t>
+        <w:t xml:space="preserve">or making the training faster and having higher performances, we discovered that </w:t>
+      </w:r>
+      <w:r>
+        <w:rPr>
+          <w:lang w:val="en-US"/>
+        </w:rPr>
+        <w:t xml:space="preserve">it </w:t>
+      </w:r>
+      <w:r>
+        <w:rPr>
+          <w:lang w:val="en-US"/>
+        </w:rPr>
+        <w:t xml:space="preserve">was important to </w:t>
       </w:r>
       <w:r>
         <w:rPr>
@@ -1506,6 +1518,7 @@
           <w:noProof/>
           <w:lang w:val="en-US"/>
         </w:rPr>
+        <w:lastRenderedPageBreak/>
         <w:drawing>
           <wp:inline distT="0" distB="0" distL="0" distR="0" wp14:anchorId="042361BE" wp14:editId="45B5915C">
             <wp:extent cx="6200274" cy="1797021"/>

</xml_diff>

<commit_message>
Assignment 1 report enhancement.
</commit_message>
<xml_diff>
--- a/Assignment 1 report.docx
+++ b/Assignment 1 report.docx
@@ -311,9 +311,9 @@
           <w:lang w:val="en-US"/>
         </w:rPr>
         <w:drawing>
-          <wp:inline distT="0" distB="0" distL="0" distR="0" wp14:anchorId="0A17CD53" wp14:editId="10E215FE">
-            <wp:extent cx="5731510" cy="3134360"/>
-            <wp:effectExtent l="0" t="0" r="0" b="2540"/>
+          <wp:inline distT="0" distB="0" distL="0" distR="0" wp14:anchorId="0A17CD53" wp14:editId="0D90DE08">
+            <wp:extent cx="5632259" cy="3080084"/>
+            <wp:effectExtent l="0" t="0" r="0" b="6350"/>
             <wp:docPr id="2" name="Picture 2" descr="Diagram, text&#10;&#10;Description automatically generated"/>
             <wp:cNvGraphicFramePr>
               <a:graphicFrameLocks xmlns:a="http://schemas.openxmlformats.org/drawingml/2006/main" noChangeAspect="1"/>
@@ -326,7 +326,7 @@
                     <pic:cNvPicPr/>
                   </pic:nvPicPr>
                   <pic:blipFill>
-                    <a:blip r:embed="rId7">
+                    <a:blip r:embed="rId8">
                       <a:extLst>
                         <a:ext uri="{28A0092B-C50C-407E-A947-70E740481C1C}">
                           <a14:useLocalDpi xmlns:a14="http://schemas.microsoft.com/office/drawing/2010/main" val="0"/>
@@ -340,7 +340,7 @@
                   <pic:spPr>
                     <a:xfrm>
                       <a:off x="0" y="0"/>
-                      <a:ext cx="5731510" cy="3134360"/>
+                      <a:ext cx="5660028" cy="3095270"/>
                     </a:xfrm>
                     <a:prstGeom prst="rect">
                       <a:avLst/>
@@ -484,6 +484,39 @@
           <w:lang w:val="en-US"/>
         </w:rPr>
       </w:pPr>
+      <w:proofErr w:type="gramStart"/>
+      <w:r>
+        <w:rPr>
+          <w:lang w:val="en-US"/>
+        </w:rPr>
+        <w:t>Last but not least</w:t>
+      </w:r>
+      <w:proofErr w:type="gramEnd"/>
+      <w:r>
+        <w:rPr>
+          <w:lang w:val="en-US"/>
+        </w:rPr>
+        <w:t xml:space="preserve">, it important to remark that we created the train, validation and test set incrementally, managing OOV words as in a </w:t>
+      </w:r>
+      <w:r>
+        <w:rPr>
+          <w:lang w:val="en-US"/>
+        </w:rPr>
+        <w:t>real-world</w:t>
+      </w:r>
+      <w:r>
+        <w:rPr>
+          <w:lang w:val="en-US"/>
+        </w:rPr>
+        <w:t xml:space="preserve"> situation.</w:t>
+      </w:r>
+    </w:p>
+    <w:p>
+      <w:pPr>
+        <w:rPr>
+          <w:lang w:val="en-US"/>
+        </w:rPr>
+      </w:pPr>
     </w:p>
     <w:p>
       <w:pPr>
@@ -690,9 +723,9 @@
         </w:rPr>
         <w:lastRenderedPageBreak/>
         <w:drawing>
-          <wp:inline distT="0" distB="0" distL="0" distR="0" wp14:anchorId="70F0174A" wp14:editId="127D3D46">
-            <wp:extent cx="2811600" cy="2160000"/>
-            <wp:effectExtent l="0" t="0" r="0" b="0"/>
+          <wp:inline distT="0" distB="0" distL="0" distR="0" wp14:anchorId="70F0174A" wp14:editId="3E37DDC0">
+            <wp:extent cx="2577600" cy="1980000"/>
+            <wp:effectExtent l="0" t="0" r="635" b="1270"/>
             <wp:docPr id="3" name="Picture 3" descr="Chart, line chart&#10;&#10;Description automatically generated"/>
             <wp:cNvGraphicFramePr>
               <a:graphicFrameLocks xmlns:a="http://schemas.openxmlformats.org/drawingml/2006/main" noChangeAspect="1"/>
@@ -702,60 +735,6 @@
                 <pic:pic xmlns:pic="http://schemas.openxmlformats.org/drawingml/2006/picture">
                   <pic:nvPicPr>
                     <pic:cNvPr id="3" name="Picture 3" descr="Chart, line chart&#10;&#10;Description automatically generated"/>
-                    <pic:cNvPicPr>
-                      <a:picLocks noChangeAspect="1" noChangeArrowheads="1"/>
-                    </pic:cNvPicPr>
-                  </pic:nvPicPr>
-                  <pic:blipFill>
-                    <a:blip r:embed="rId8">
-                      <a:extLst>
-                        <a:ext uri="{28A0092B-C50C-407E-A947-70E740481C1C}">
-                          <a14:useLocalDpi xmlns:a14="http://schemas.microsoft.com/office/drawing/2010/main" val="0"/>
-                        </a:ext>
-                      </a:extLst>
-                    </a:blip>
-                    <a:srcRect/>
-                    <a:stretch>
-                      <a:fillRect/>
-                    </a:stretch>
-                  </pic:blipFill>
-                  <pic:spPr bwMode="auto">
-                    <a:xfrm>
-                      <a:off x="0" y="0"/>
-                      <a:ext cx="2811600" cy="2160000"/>
-                    </a:xfrm>
-                    <a:prstGeom prst="rect">
-                      <a:avLst/>
-                    </a:prstGeom>
-                    <a:noFill/>
-                    <a:ln>
-                      <a:noFill/>
-                    </a:ln>
-                  </pic:spPr>
-                </pic:pic>
-              </a:graphicData>
-            </a:graphic>
-          </wp:inline>
-        </w:drawing>
-      </w:r>
-      <w:r>
-        <w:rPr>
-          <w:noProof/>
-          <w:lang w:val="en-US"/>
-        </w:rPr>
-        <w:drawing>
-          <wp:inline distT="0" distB="0" distL="0" distR="0" wp14:anchorId="2C11387A" wp14:editId="69A453FC">
-            <wp:extent cx="2851200" cy="2160000"/>
-            <wp:effectExtent l="0" t="0" r="0" b="0"/>
-            <wp:docPr id="4" name="Picture 4" descr="Chart, line chart&#10;&#10;Description automatically generated"/>
-            <wp:cNvGraphicFramePr>
-              <a:graphicFrameLocks xmlns:a="http://schemas.openxmlformats.org/drawingml/2006/main" noChangeAspect="1"/>
-            </wp:cNvGraphicFramePr>
-            <a:graphic xmlns:a="http://schemas.openxmlformats.org/drawingml/2006/main">
-              <a:graphicData uri="http://schemas.openxmlformats.org/drawingml/2006/picture">
-                <pic:pic xmlns:pic="http://schemas.openxmlformats.org/drawingml/2006/picture">
-                  <pic:nvPicPr>
-                    <pic:cNvPr id="4" name="Picture 4" descr="Chart, line chart&#10;&#10;Description automatically generated"/>
                     <pic:cNvPicPr>
                       <a:picLocks noChangeAspect="1" noChangeArrowheads="1"/>
                     </pic:cNvPicPr>
@@ -776,7 +755,61 @@
                   <pic:spPr bwMode="auto">
                     <a:xfrm>
                       <a:off x="0" y="0"/>
-                      <a:ext cx="2851200" cy="2160000"/>
+                      <a:ext cx="2577600" cy="1980000"/>
+                    </a:xfrm>
+                    <a:prstGeom prst="rect">
+                      <a:avLst/>
+                    </a:prstGeom>
+                    <a:noFill/>
+                    <a:ln>
+                      <a:noFill/>
+                    </a:ln>
+                  </pic:spPr>
+                </pic:pic>
+              </a:graphicData>
+            </a:graphic>
+          </wp:inline>
+        </w:drawing>
+      </w:r>
+      <w:r>
+        <w:rPr>
+          <w:noProof/>
+          <w:lang w:val="en-US"/>
+        </w:rPr>
+        <w:drawing>
+          <wp:inline distT="0" distB="0" distL="0" distR="0" wp14:anchorId="2C11387A" wp14:editId="0042F0AF">
+            <wp:extent cx="2613600" cy="1980000"/>
+            <wp:effectExtent l="0" t="0" r="3175" b="1270"/>
+            <wp:docPr id="4" name="Picture 4" descr="Chart, line chart&#10;&#10;Description automatically generated"/>
+            <wp:cNvGraphicFramePr>
+              <a:graphicFrameLocks xmlns:a="http://schemas.openxmlformats.org/drawingml/2006/main" noChangeAspect="1"/>
+            </wp:cNvGraphicFramePr>
+            <a:graphic xmlns:a="http://schemas.openxmlformats.org/drawingml/2006/main">
+              <a:graphicData uri="http://schemas.openxmlformats.org/drawingml/2006/picture">
+                <pic:pic xmlns:pic="http://schemas.openxmlformats.org/drawingml/2006/picture">
+                  <pic:nvPicPr>
+                    <pic:cNvPr id="4" name="Picture 4" descr="Chart, line chart&#10;&#10;Description automatically generated"/>
+                    <pic:cNvPicPr>
+                      <a:picLocks noChangeAspect="1" noChangeArrowheads="1"/>
+                    </pic:cNvPicPr>
+                  </pic:nvPicPr>
+                  <pic:blipFill>
+                    <a:blip r:embed="rId10">
+                      <a:extLst>
+                        <a:ext uri="{28A0092B-C50C-407E-A947-70E740481C1C}">
+                          <a14:useLocalDpi xmlns:a14="http://schemas.microsoft.com/office/drawing/2010/main" val="0"/>
+                        </a:ext>
+                      </a:extLst>
+                    </a:blip>
+                    <a:srcRect/>
+                    <a:stretch>
+                      <a:fillRect/>
+                    </a:stretch>
+                  </pic:blipFill>
+                  <pic:spPr bwMode="auto">
+                    <a:xfrm>
+                      <a:off x="0" y="0"/>
+                      <a:ext cx="2613600" cy="1980000"/>
                     </a:xfrm>
                     <a:prstGeom prst="rect">
                       <a:avLst/>
@@ -1518,11 +1551,10 @@
           <w:noProof/>
           <w:lang w:val="en-US"/>
         </w:rPr>
-        <w:lastRenderedPageBreak/>
         <w:drawing>
-          <wp:inline distT="0" distB="0" distL="0" distR="0" wp14:anchorId="042361BE" wp14:editId="45B5915C">
-            <wp:extent cx="6200274" cy="1797021"/>
-            <wp:effectExtent l="0" t="0" r="0" b="0"/>
+          <wp:inline distT="0" distB="0" distL="0" distR="0" wp14:anchorId="042361BE" wp14:editId="06BEF655">
+            <wp:extent cx="6208295" cy="1799347"/>
+            <wp:effectExtent l="0" t="0" r="2540" b="4445"/>
             <wp:docPr id="5" name="Picture 5" descr="Chart, histogram&#10;&#10;Description automatically generated"/>
             <wp:cNvGraphicFramePr>
               <a:graphicFrameLocks xmlns:a="http://schemas.openxmlformats.org/drawingml/2006/main" noChangeAspect="1"/>
@@ -1537,7 +1569,7 @@
                     </pic:cNvPicPr>
                   </pic:nvPicPr>
                   <pic:blipFill>
-                    <a:blip r:embed="rId10">
+                    <a:blip r:embed="rId11">
                       <a:extLst>
                         <a:ext uri="{28A0092B-C50C-407E-A947-70E740481C1C}">
                           <a14:useLocalDpi xmlns:a14="http://schemas.microsoft.com/office/drawing/2010/main" val="0"/>
@@ -1552,7 +1584,7 @@
                   <pic:spPr bwMode="auto">
                     <a:xfrm>
                       <a:off x="0" y="0"/>
-                      <a:ext cx="6290927" cy="1823295"/>
+                      <a:ext cx="6444251" cy="1867734"/>
                     </a:xfrm>
                     <a:prstGeom prst="rect">
                       <a:avLst/>
@@ -1570,9 +1602,9 @@
       </w:r>
     </w:p>
     <w:sectPr>
-      <w:footerReference w:type="default" r:id="rId11"/>
+      <w:footerReference w:type="default" r:id="rId12"/>
       <w:pgSz w:w="11906" w:h="16838"/>
-      <w:pgMar w:top="720" w:right="720" w:bottom="720" w:left="720" w:header="708" w:footer="708" w:gutter="0"/>
+      <w:pgMar w:top="720" w:right="720" w:bottom="720" w:left="720" w:header="708" w:footer="283" w:gutter="0"/>
       <w:cols w:space="708"/>
       <w:docGrid w:linePitch="360"/>
     </w:sectPr>
@@ -2584,4 +2616,16 @@
     </a:ext>
   </a:extLst>
 </a:theme>
+</file>
+
+<file path=customXml/item1.xml><?xml version="1.0" encoding="utf-8"?>
+<b:Sources xmlns:b="http://schemas.openxmlformats.org/officeDocument/2006/bibliography" xmlns="http://schemas.openxmlformats.org/officeDocument/2006/bibliography" SelectedStyle="/APASixthEditionOfficeOnline.xsl" StyleName="APA" Version="6"/>
+</file>
+
+<file path=customXml/itemProps1.xml><?xml version="1.0" encoding="utf-8"?>
+<ds:datastoreItem xmlns:ds="http://schemas.openxmlformats.org/officeDocument/2006/customXml" ds:itemID="{5DC25CB4-78B3-164A-B249-0820FF47D04F}">
+  <ds:schemaRefs>
+    <ds:schemaRef ds:uri="http://schemas.openxmlformats.org/officeDocument/2006/bibliography"/>
+  </ds:schemaRefs>
+</ds:datastoreItem>
 </file>
</xml_diff>

<commit_message>
Assignment 1 report minor update.
</commit_message>
<xml_diff>
--- a/Assignment 1 report.docx
+++ b/Assignment 1 report.docx
@@ -1456,6 +1456,11 @@
       </w:r>
     </w:p>
     <w:p>
+      <w:pPr>
+        <w:rPr>
+          <w:lang w:val="en-US"/>
+        </w:rPr>
+      </w:pPr>
       <w:r>
         <w:rPr>
           <w:lang w:val="en-US"/>
@@ -1472,20 +1477,6 @@
       </w:r>
       <w:r>
         <w:rPr>
-          <w:b/>
-          <w:bCs/>
-          <w:lang w:val="en-US"/>
-        </w:rPr>
-        <w:t xml:space="preserve"> </w:t>
-      </w:r>
-      <w:r>
-        <w:rPr>
-          <w:lang w:val="en-US"/>
-        </w:rPr>
-        <w:t>(image below)</w:t>
-      </w:r>
-      <w:r>
-        <w:rPr>
           <w:lang w:val="en-US"/>
         </w:rPr>
         <w:t xml:space="preserve"> and a relatively </w:t>
@@ -1504,11 +1495,25 @@
         </w:rPr>
         <w:t xml:space="preserve">, which cause the model to be easily fooled by similar tags (e.g., their position in an English sentence could be easily exchanged), and it strains to correctly classify tags which do not have many samples in the training set. </w:t>
       </w:r>
-      <w:r>
-        <w:rPr>
-          <w:lang w:val="en-US"/>
-        </w:rPr>
-        <w:br/>
+    </w:p>
+    <w:p>
+      <w:pPr>
+        <w:rPr>
+          <w:lang w:val="en-US"/>
+        </w:rPr>
+      </w:pPr>
+      <w:r>
+        <w:rPr>
+          <w:lang w:val="en-US"/>
+        </w:rPr>
+        <w:t>The image below shows only the distribution of the classes on the train set. However, the validation and the test sets have a very similar trend.</w:t>
+      </w:r>
+    </w:p>
+    <w:p>
+      <w:r>
+        <w:rPr>
+          <w:lang w:val="en-US"/>
+        </w:rPr>
         <w:t xml:space="preserve">The </w:t>
       </w:r>
       <w:r>
@@ -1552,9 +1557,9 @@
           <w:lang w:val="en-US"/>
         </w:rPr>
         <w:drawing>
-          <wp:inline distT="0" distB="0" distL="0" distR="0" wp14:anchorId="042361BE" wp14:editId="06BEF655">
-            <wp:extent cx="6208295" cy="1799347"/>
-            <wp:effectExtent l="0" t="0" r="2540" b="4445"/>
+          <wp:inline distT="0" distB="0" distL="0" distR="0" wp14:anchorId="042361BE" wp14:editId="1674DAA5">
+            <wp:extent cx="5999356" cy="1738790"/>
+            <wp:effectExtent l="0" t="0" r="0" b="1270"/>
             <wp:docPr id="5" name="Picture 5" descr="Chart, histogram&#10;&#10;Description automatically generated"/>
             <wp:cNvGraphicFramePr>
               <a:graphicFrameLocks xmlns:a="http://schemas.openxmlformats.org/drawingml/2006/main" noChangeAspect="1"/>
@@ -1584,7 +1589,7 @@
                   <pic:spPr bwMode="auto">
                     <a:xfrm>
                       <a:off x="0" y="0"/>
-                      <a:ext cx="6444251" cy="1867734"/>
+                      <a:ext cx="6266293" cy="1816156"/>
                     </a:xfrm>
                     <a:prstGeom prst="rect">
                       <a:avLst/>

</xml_diff>

<commit_message>
Added shapes to the model charts.
</commit_message>
<xml_diff>
--- a/Assignment 1 report.docx
+++ b/Assignment 1 report.docx
@@ -311,10 +311,10 @@
           <w:lang w:val="en-US"/>
         </w:rPr>
         <w:drawing>
-          <wp:inline distT="0" distB="0" distL="0" distR="0" wp14:anchorId="0A17CD53" wp14:editId="0D90DE08">
-            <wp:extent cx="5632259" cy="3080084"/>
-            <wp:effectExtent l="0" t="0" r="0" b="6350"/>
-            <wp:docPr id="2" name="Picture 2" descr="Diagram, text&#10;&#10;Description automatically generated"/>
+          <wp:inline distT="0" distB="0" distL="0" distR="0" wp14:anchorId="3EB556F4" wp14:editId="0F4E2888">
+            <wp:extent cx="5634000" cy="3081600"/>
+            <wp:effectExtent l="0" t="0" r="5080" b="5080"/>
+            <wp:docPr id="1" name="Picture 1" descr="Diagram, text&#10;&#10;Description automatically generated"/>
             <wp:cNvGraphicFramePr>
               <a:graphicFrameLocks xmlns:a="http://schemas.openxmlformats.org/drawingml/2006/main" noChangeAspect="1"/>
             </wp:cNvGraphicFramePr>
@@ -322,7 +322,7 @@
               <a:graphicData uri="http://schemas.openxmlformats.org/drawingml/2006/picture">
                 <pic:pic xmlns:pic="http://schemas.openxmlformats.org/drawingml/2006/picture">
                   <pic:nvPicPr>
-                    <pic:cNvPr id="2" name="Picture 2" descr="Diagram, text&#10;&#10;Description automatically generated"/>
+                    <pic:cNvPr id="1" name="Picture 1" descr="Diagram, text&#10;&#10;Description automatically generated"/>
                     <pic:cNvPicPr/>
                   </pic:nvPicPr>
                   <pic:blipFill>
@@ -340,7 +340,7 @@
                   <pic:spPr>
                     <a:xfrm>
                       <a:off x="0" y="0"/>
-                      <a:ext cx="5660028" cy="3095270"/>
+                      <a:ext cx="5634000" cy="3081600"/>
                     </a:xfrm>
                     <a:prstGeom prst="rect">
                       <a:avLst/>
@@ -370,16 +370,26 @@
         <w:rPr>
           <w:lang w:val="en-US"/>
         </w:rPr>
-        <w:t xml:space="preserve">After some empirical tuning, we decided to fix some hyper-parameters </w:t>
-      </w:r>
-      <w:proofErr w:type="gramStart"/>
+        <w:t>After some empirical tuning we decided to fix some hyper-parameters</w:t>
+      </w:r>
+      <w:r>
+        <w:rPr>
+          <w:lang w:val="en-US"/>
+        </w:rPr>
+        <w:t>,</w:t>
+      </w:r>
+      <w:r>
+        <w:rPr>
+          <w:lang w:val="en-US"/>
+        </w:rPr>
+        <w:t xml:space="preserve"> </w:t>
+      </w:r>
       <w:r>
         <w:rPr>
           <w:lang w:val="en-US"/>
         </w:rPr>
         <w:t>so as to</w:t>
       </w:r>
-      <w:proofErr w:type="gramEnd"/>
       <w:r>
         <w:rPr>
           <w:lang w:val="en-US"/>

</xml_diff>